<commit_message>
Updates of documents with proper results
</commit_message>
<xml_diff>
--- a/project_7.docx
+++ b/project_7.docx
@@ -27,185 +27,16 @@
       </w:pPr>
       <w:r>
         <w:rPr/>
-        <w:t xml:space="preserve">Quel ES et LR devrais-je choisir ? </w:t>
-      </w:r>
-      <w:r>
-        <w:rPr/>
-        <w:t>Should I even use ES ?</w:t>
+        <w:t>Les 2 graphs interactifs du dashboard, je fais quoi avec mes images ?</w:t>
       </w:r>
     </w:p>
     <w:p>
       <w:pPr>
         <w:pStyle w:val="Normal"/>
-        <w:numPr>
-          <w:ilvl w:val="0"/>
-          <w:numId w:val="1"/>
-        </w:numPr>
-        <w:bidi w:val="0"/>
-        <w:jc w:val="start"/>
-        <w:rPr/>
-      </w:pPr>
-      <w:r>
-        <w:rPr/>
-        <w:t xml:space="preserve">What about WCAG ? Bigger text, alternative text for image, what should I implement ? </w:t>
-      </w:r>
-      <w:r>
-        <w:rPr/>
-        <w:t>Ignore for now, clear enough.</w:t>
-      </w:r>
-    </w:p>
-    <w:p>
-      <w:pPr>
-        <w:pStyle w:val="Normal"/>
-        <w:numPr>
-          <w:ilvl w:val="0"/>
-          <w:numId w:val="1"/>
-        </w:numPr>
-        <w:bidi w:val="0"/>
-        <w:jc w:val="start"/>
-        <w:rPr/>
-      </w:pPr>
-      <w:r>
-        <w:rPr/>
-        <w:t>I could add the local feature image with the heatmap in the dashboard, useful ? Like original image + this one.</w:t>
-      </w:r>
-    </w:p>
-    <w:p>
-      <w:pPr>
-        <w:pStyle w:val="Normal"/>
-        <w:numPr>
-          <w:ilvl w:val="0"/>
-          <w:numId w:val="1"/>
-        </w:numPr>
-        <w:bidi w:val="0"/>
-        <w:jc w:val="start"/>
-        <w:rPr/>
-      </w:pPr>
-      <w:r>
-        <w:rPr/>
-        <w:t>How should I display the local feature ? In a separate script like now ?</w:t>
-      </w:r>
-    </w:p>
-    <w:p>
-      <w:pPr>
-        <w:pStyle w:val="Normal"/>
-        <w:rPr/>
-      </w:pPr>
-      <w:r>
-        <w:rPr/>
-      </w:r>
-    </w:p>
-    <w:p>
-      <w:pPr>
-        <w:pStyle w:val="Normal"/>
-        <w:rPr/>
-      </w:pPr>
-      <w:r>
-        <w:rPr/>
-        <w:t>Don’t forget the accessibility WCAG in your streamlit dashboard.</w:t>
-      </w:r>
-    </w:p>
-    <w:p>
-      <w:pPr>
-        <w:pStyle w:val="Normal"/>
-        <w:bidi w:val="0"/>
-        <w:jc w:val="start"/>
-        <w:rPr/>
-      </w:pPr>
-      <w:r>
-        <w:rPr/>
-      </w:r>
-    </w:p>
-    <w:p>
-      <w:pPr>
-        <w:pStyle w:val="Normal"/>
-        <w:bidi w:val="0"/>
-        <w:jc w:val="start"/>
-        <w:rPr/>
-      </w:pPr>
-      <w:r>
-        <w:rPr/>
-        <w:t>Train without any augmentation see if your model learns or not.</w:t>
-      </w:r>
-    </w:p>
-    <w:p>
-      <w:pPr>
-        <w:pStyle w:val="Normal"/>
-        <w:bidi w:val="0"/>
-        <w:jc w:val="start"/>
-        <w:rPr/>
-      </w:pPr>
-      <w:r>
-        <w:rPr/>
-      </w:r>
-    </w:p>
-    <w:p>
-      <w:pPr>
-        <w:pStyle w:val="Normal"/>
-        <w:bidi w:val="0"/>
-        <w:jc w:val="start"/>
-        <w:rPr/>
-      </w:pPr>
-      <w:r>
-        <w:rPr/>
-        <w:t>VIT moins bon résultats vu manque de données, c’est connu.</w:t>
-      </w:r>
-    </w:p>
-    <w:p>
-      <w:pPr>
-        <w:pStyle w:val="Normal"/>
-        <w:bidi w:val="0"/>
-        <w:jc w:val="start"/>
-        <w:rPr/>
-      </w:pPr>
-      <w:r>
-        <w:rPr/>
-      </w:r>
-    </w:p>
-    <w:p>
-      <w:pPr>
-        <w:pStyle w:val="Normal"/>
-        <w:bidi w:val="0"/>
-        <w:jc w:val="start"/>
-        <w:rPr/>
-      </w:pPr>
-      <w:r>
-        <w:rPr/>
-        <w:t>You could improve your CNN to make it more efficient with more races. Ask Claude to code a custom VGG11 for this.</w:t>
-      </w:r>
-    </w:p>
-    <w:p>
-      <w:pPr>
-        <w:pStyle w:val="Normal"/>
-        <w:bidi w:val="0"/>
-        <w:jc w:val="start"/>
-        <w:rPr/>
-      </w:pPr>
-      <w:r>
-        <w:rPr/>
-      </w:r>
-    </w:p>
-    <w:p>
-      <w:pPr>
-        <w:pStyle w:val="Normal"/>
-        <w:bidi w:val="0"/>
-        <w:jc w:val="start"/>
-        <w:rPr/>
-      </w:pPr>
-      <w:r>
-        <w:rPr/>
-        <w:t xml:space="preserve">Check if the images are encoded between </w:t>
-      </w:r>
-      <w:r>
-        <w:rPr>
-          <w:b/>
-          <w:bCs/>
-        </w:rPr>
-        <w:t>0 and 1</w:t>
-      </w:r>
-      <w:r>
-        <w:rPr/>
-        <w:t xml:space="preserve"> or 0 and 255. The resnet preprocessing should help but it only accepts 0 and 1 (normalization, do it with Claude if not).</w:t>
+        <w:rPr/>
+      </w:pPr>
+      <w:r>
+        <w:rPr/>
       </w:r>
     </w:p>
     <w:p>
@@ -1350,7 +1181,6 @@
     </w:lvl>
     <w:lvl w:ilvl="4">
       <w:start w:val="1"/>
-      <w:pStyle w:val="Heading5"/>
       <w:numFmt w:val="none"/>
       <w:suff w:val="nothing"/>
       <w:lvlText w:val=""/>

</xml_diff>